<commit_message>
Inserção do README + atualização do docx
</commit_message>
<xml_diff>
--- a/utils/Preparação do ambiente.docx
+++ b/utils/Preparação do ambiente.docx
@@ -68,7 +68,9 @@
         </w:rPr>
       </w:pPr>
       <w:r>
-        <w:rPr/>
+        <w:rPr>
+          <w:rFonts w:ascii="Arial" w:hAnsi="Arial"/>
+        </w:rPr>
       </w:r>
     </w:p>
     <w:p>
@@ -93,7 +95,9 @@
         </w:rPr>
       </w:pPr>
       <w:r>
-        <w:rPr/>
+        <w:rPr>
+          <w:rFonts w:ascii="Arial" w:hAnsi="Arial"/>
+        </w:rPr>
       </w:r>
     </w:p>
     <w:p>
@@ -209,7 +213,9 @@
         </w:rPr>
       </w:pPr>
       <w:r>
-        <w:rPr/>
+        <w:rPr>
+          <w:rFonts w:ascii="Arial" w:hAnsi="Arial"/>
+        </w:rPr>
       </w:r>
     </w:p>
     <w:p>
@@ -234,7 +240,9 @@
         </w:rPr>
       </w:pPr>
       <w:r>
-        <w:rPr/>
+        <w:rPr>
+          <w:rFonts w:ascii="Arial" w:hAnsi="Arial"/>
+        </w:rPr>
       </w:r>
     </w:p>
     <w:p>
@@ -285,7 +293,9 @@
         </w:rPr>
       </w:pPr>
       <w:r>
-        <w:rPr/>
+        <w:rPr>
+          <w:rFonts w:ascii="Arial" w:hAnsi="Arial"/>
+        </w:rPr>
       </w:r>
     </w:p>
     <w:p>
@@ -310,57 +320,49 @@
         </w:rPr>
       </w:pPr>
       <w:r>
-        <w:rPr/>
-      </w:r>
-    </w:p>
-    <w:p>
-      <w:pPr>
-        <w:pStyle w:val="Normal"/>
-        <w:jc w:val="both"/>
-        <w:rPr/>
-      </w:pPr>
-      <w:r>
-        <w:rPr>
-          <w:rFonts w:ascii="Arial" w:hAnsi="Arial"/>
-        </w:rPr>
-        <w:t xml:space="preserve">&gt;&gt; </w:t>
-      </w:r>
-      <w:r>
-        <w:rPr>
-          <w:rFonts w:ascii="Arial" w:hAnsi="Arial"/>
-        </w:rPr>
-        <w:t>gem install bundler</w:t>
-      </w:r>
-    </w:p>
-    <w:p>
-      <w:pPr>
-        <w:pStyle w:val="Normal"/>
-        <w:jc w:val="both"/>
-        <w:rPr/>
-      </w:pPr>
-      <w:r>
-        <w:rPr>
-          <w:rFonts w:ascii="Arial" w:hAnsi="Arial"/>
-        </w:rPr>
-        <w:t xml:space="preserve">&gt;&gt; </w:t>
-      </w:r>
-      <w:r>
-        <w:rPr>
-          <w:rFonts w:ascii="Arial" w:hAnsi="Arial"/>
-        </w:rPr>
-        <w:t>rbenv rehash</w:t>
-      </w:r>
-    </w:p>
-    <w:p>
-      <w:pPr>
-        <w:pStyle w:val="Normal"/>
-        <w:jc w:val="both"/>
-        <w:rPr>
-          <w:rFonts w:ascii="Arial" w:hAnsi="Arial"/>
-        </w:rPr>
-      </w:pPr>
-      <w:r>
-        <w:rPr/>
+        <w:rPr>
+          <w:rFonts w:ascii="Arial" w:hAnsi="Arial"/>
+        </w:rPr>
+      </w:r>
+    </w:p>
+    <w:p>
+      <w:pPr>
+        <w:pStyle w:val="Normal"/>
+        <w:jc w:val="both"/>
+        <w:rPr/>
+      </w:pPr>
+      <w:r>
+        <w:rPr>
+          <w:rFonts w:ascii="Arial" w:hAnsi="Arial"/>
+        </w:rPr>
+        <w:t>&gt;&gt; gem install bundler</w:t>
+      </w:r>
+    </w:p>
+    <w:p>
+      <w:pPr>
+        <w:pStyle w:val="Normal"/>
+        <w:jc w:val="both"/>
+        <w:rPr/>
+      </w:pPr>
+      <w:r>
+        <w:rPr>
+          <w:rFonts w:ascii="Arial" w:hAnsi="Arial"/>
+        </w:rPr>
+        <w:t>&gt;&gt; rbenv rehash</w:t>
+      </w:r>
+    </w:p>
+    <w:p>
+      <w:pPr>
+        <w:pStyle w:val="Normal"/>
+        <w:jc w:val="both"/>
+        <w:rPr>
+          <w:rFonts w:ascii="Arial" w:hAnsi="Arial"/>
+        </w:rPr>
+      </w:pPr>
+      <w:r>
+        <w:rPr>
+          <w:rFonts w:ascii="Arial" w:hAnsi="Arial"/>
+        </w:rPr>
       </w:r>
     </w:p>
     <w:p>
@@ -385,7 +387,9 @@
         </w:rPr>
       </w:pPr>
       <w:r>
-        <w:rPr/>
+        <w:rPr>
+          <w:rFonts w:ascii="Arial" w:hAnsi="Arial"/>
+        </w:rPr>
       </w:r>
     </w:p>
     <w:p>
@@ -437,43 +441,21 @@
         <w:rPr>
           <w:rFonts w:ascii="Arial" w:hAnsi="Arial"/>
         </w:rPr>
-        <w:t>&gt;&gt; git config --global user.</w:t>
-      </w:r>
-      <w:r>
-        <w:rPr>
-          <w:rFonts w:ascii="Arial" w:hAnsi="Arial"/>
-        </w:rPr>
-        <w:t>password</w:t>
-      </w:r>
-      <w:r>
-        <w:rPr>
-          <w:rFonts w:ascii="Arial" w:hAnsi="Arial"/>
-        </w:rPr>
-        <w:t xml:space="preserve"> "</w:t>
-      </w:r>
-      <w:r>
-        <w:rPr>
-          <w:rFonts w:ascii="Arial" w:hAnsi="Arial"/>
-        </w:rPr>
-        <w:t xml:space="preserve">SENHA </w:t>
-      </w:r>
-      <w:r>
-        <w:rPr>
-          <w:rFonts w:ascii="Arial" w:hAnsi="Arial"/>
-        </w:rPr>
-        <w:t>QUE CADASTROU NO GITHUB"</w:t>
-      </w:r>
-    </w:p>
-    <w:p>
-      <w:pPr>
-        <w:pStyle w:val="Normal"/>
-        <w:jc w:val="both"/>
-        <w:rPr>
-          <w:rFonts w:ascii="Arial" w:hAnsi="Arial"/>
-        </w:rPr>
-      </w:pPr>
-      <w:r>
-        <w:rPr/>
+        <w:t>&gt;&gt; git config --global user.password "SENHA QUE CADASTROU NO GITHUB"</w:t>
+      </w:r>
+    </w:p>
+    <w:p>
+      <w:pPr>
+        <w:pStyle w:val="Normal"/>
+        <w:jc w:val="both"/>
+        <w:rPr>
+          <w:rFonts w:ascii="Arial" w:hAnsi="Arial"/>
+        </w:rPr>
+      </w:pPr>
+      <w:r>
+        <w:rPr>
+          <w:rFonts w:ascii="Arial" w:hAnsi="Arial"/>
+        </w:rPr>
       </w:r>
     </w:p>
     <w:p>
@@ -498,7 +480,9 @@
         </w:rPr>
       </w:pPr>
       <w:r>
-        <w:rPr/>
+        <w:rPr>
+          <w:rFonts w:ascii="Arial" w:hAnsi="Arial"/>
+        </w:rPr>
       </w:r>
     </w:p>
     <w:p>
@@ -536,32 +520,77 @@
         </w:rPr>
       </w:pPr>
       <w:r>
-        <w:rPr/>
-      </w:r>
-    </w:p>
-    <w:p>
-      <w:pPr>
-        <w:pStyle w:val="Normal"/>
-        <w:jc w:val="both"/>
-        <w:rPr/>
-      </w:pPr>
-      <w:r>
-        <w:rPr>
-          <w:rFonts w:ascii="Arial" w:hAnsi="Arial"/>
-        </w:rPr>
-        <w:t xml:space="preserve">Criar a seguinte estrutura de pastas </w:t>
-      </w:r>
-    </w:p>
-    <w:p>
-      <w:pPr>
-        <w:pStyle w:val="Normal"/>
-        <w:jc w:val="both"/>
-        <w:rPr>
-          <w:rFonts w:ascii="Arial" w:hAnsi="Arial"/>
-        </w:rPr>
-      </w:pPr>
-      <w:r>
-        <w:rPr/>
+        <w:rPr>
+          <w:rFonts w:ascii="Arial" w:hAnsi="Arial"/>
+        </w:rPr>
+      </w:r>
+    </w:p>
+    <w:p>
+      <w:pPr>
+        <w:pStyle w:val="Normal"/>
+        <w:jc w:val="both"/>
+        <w:rPr/>
+      </w:pPr>
+      <w:r>
+        <w:rPr>
+          <w:rFonts w:ascii="Arial" w:hAnsi="Arial"/>
+        </w:rPr>
+        <w:t xml:space="preserve">Criar </w:t>
+      </w:r>
+      <w:r>
+        <w:rPr>
+          <w:rFonts w:ascii="Arial" w:hAnsi="Arial"/>
+        </w:rPr>
+        <w:t>em um local apropriado em seu PC a pasta “Projeto”</w:t>
+      </w:r>
+    </w:p>
+    <w:p>
+      <w:pPr>
+        <w:pStyle w:val="Normal"/>
+        <w:jc w:val="both"/>
+        <w:rPr>
+          <w:rFonts w:ascii="Arial" w:hAnsi="Arial"/>
+        </w:rPr>
+      </w:pPr>
+      <w:r>
+        <w:rPr/>
+      </w:r>
+    </w:p>
+    <w:p>
+      <w:pPr>
+        <w:pStyle w:val="Normal"/>
+        <w:jc w:val="both"/>
+        <w:rPr>
+          <w:u w:val="single"/>
+        </w:rPr>
+      </w:pPr>
+      <w:r>
+        <w:rPr>
+          <w:rFonts w:ascii="Arial" w:hAnsi="Arial"/>
+          <w:u w:val="single"/>
+        </w:rPr>
+        <w:t>A</w:t>
+      </w:r>
+      <w:r>
+        <w:rPr>
+          <w:rFonts w:ascii="Arial" w:hAnsi="Arial"/>
+          <w:u w:val="single"/>
+        </w:rPr>
+        <w:t>TENÇÃO O COMANDO EM VERMELHO NÃO É NECESSÁRIO CASO VOCÊ TENHA FEITO A CLONAGEM DO REPOSITÓRIO</w:t>
+      </w:r>
+    </w:p>
+    <w:p>
+      <w:pPr>
+        <w:pStyle w:val="Normal"/>
+        <w:jc w:val="both"/>
+        <w:rPr>
+          <w:rFonts w:ascii="Arial" w:hAnsi="Arial"/>
+        </w:rPr>
+      </w:pPr>
+      <w:r>
+        <w:rPr>
+          <w:rFonts w:ascii="Arial" w:hAnsi="Arial"/>
+        </w:rPr>
       </w:r>
     </w:p>
     <w:p>
@@ -586,18 +615,23 @@
         </w:rPr>
       </w:pPr>
       <w:r>
-        <w:rPr/>
-      </w:r>
-    </w:p>
-    <w:p>
-      <w:pPr>
-        <w:pStyle w:val="Normal"/>
-        <w:jc w:val="both"/>
-        <w:rPr/>
-      </w:pPr>
-      <w:r>
-        <w:rPr>
-          <w:rFonts w:ascii="Arial" w:hAnsi="Arial"/>
+        <w:rPr>
+          <w:rFonts w:ascii="Arial" w:hAnsi="Arial"/>
+        </w:rPr>
+      </w:r>
+    </w:p>
+    <w:p>
+      <w:pPr>
+        <w:pStyle w:val="Normal"/>
+        <w:jc w:val="both"/>
+        <w:rPr>
+          <w:color w:val="CE181E"/>
+        </w:rPr>
+      </w:pPr>
+      <w:r>
+        <w:rPr>
+          <w:rFonts w:ascii="Arial" w:hAnsi="Arial"/>
+          <w:color w:val="CE181E"/>
         </w:rPr>
         <w:t>&gt;&gt; rails new NOME_DO_APP</w:t>
       </w:r>
@@ -611,32 +645,42 @@
         </w:rPr>
       </w:pPr>
       <w:r>
-        <w:rPr/>
-      </w:r>
-    </w:p>
-    <w:p>
-      <w:pPr>
-        <w:pStyle w:val="Normal"/>
-        <w:jc w:val="both"/>
-        <w:rPr/>
-      </w:pPr>
-      <w:r>
-        <w:rPr>
-          <w:rFonts w:ascii="Arial" w:hAnsi="Arial"/>
-        </w:rPr>
-        <w:t>Rodando o projeto Rails</w:t>
-      </w:r>
-    </w:p>
-    <w:p>
-      <w:pPr>
-        <w:pStyle w:val="Normal"/>
-        <w:jc w:val="both"/>
-        <w:rPr>
-          <w:rFonts w:ascii="Arial" w:hAnsi="Arial"/>
-        </w:rPr>
-      </w:pPr>
-      <w:r>
-        <w:rPr/>
+        <w:rPr>
+          <w:rFonts w:ascii="Arial" w:hAnsi="Arial"/>
+        </w:rPr>
+      </w:r>
+    </w:p>
+    <w:p>
+      <w:pPr>
+        <w:pStyle w:val="Normal"/>
+        <w:jc w:val="both"/>
+        <w:rPr/>
+      </w:pPr>
+      <w:r>
+        <w:rPr>
+          <w:rFonts w:ascii="Arial" w:hAnsi="Arial"/>
+        </w:rPr>
+        <w:t xml:space="preserve">Rodando o projeto Rails, </w:t>
+      </w:r>
+      <w:r>
+        <w:rPr>
+          <w:rFonts w:ascii="Arial" w:hAnsi="Arial"/>
+        </w:rPr>
+        <w:t>estando na pasta “apps”, clonada do repositório</w:t>
+      </w:r>
+    </w:p>
+    <w:p>
+      <w:pPr>
+        <w:pStyle w:val="Normal"/>
+        <w:jc w:val="both"/>
+        <w:rPr>
+          <w:rFonts w:ascii="Arial" w:hAnsi="Arial"/>
+        </w:rPr>
+      </w:pPr>
+      <w:r>
+        <w:rPr>
+          <w:rFonts w:ascii="Arial" w:hAnsi="Arial"/>
+        </w:rPr>
       </w:r>
     </w:p>
     <w:p>
@@ -672,6 +716,7 @@
       <w:pgNumType w:fmt="decimal"/>
       <w:formProt w:val="false"/>
       <w:textDirection w:val="lrTb"/>
+      <w:docGrid w:type="default" w:linePitch="100" w:charSpace="0"/>
     </w:sectPr>
   </w:body>
 </w:document>
@@ -684,15 +729,12 @@
       <w:rPr>
         <w:rFonts w:ascii="Liberation Serif" w:hAnsi="Liberation Serif" w:eastAsia="Noto Sans CJK SC Regular" w:cs="Lohit Devanagari"/>
         <w:kern w:val="2"/>
-        <w:sz w:val="24"/>
         <w:szCs w:val="24"/>
         <w:lang w:val="pt-BR" w:eastAsia="zh-CN" w:bidi="hi-IN"/>
       </w:rPr>
     </w:rPrDefault>
     <w:pPrDefault>
-      <w:pPr>
-        <w:widowControl/>
-      </w:pPr>
+      <w:pPr/>
     </w:pPrDefault>
   </w:docDefaults>
   <w:style w:type="paragraph" w:styleId="Normal">
@@ -700,6 +742,8 @@
     <w:qFormat/>
     <w:pPr>
       <w:widowControl/>
+      <w:bidi w:val="0"/>
+      <w:jc w:val="left"/>
     </w:pPr>
     <w:rPr>
       <w:rFonts w:ascii="Liberation Serif" w:hAnsi="Liberation Serif" w:eastAsia="Noto Sans CJK SC Regular" w:cs="Lohit Devanagari"/>

</xml_diff>

<commit_message>
Migrando para banco MySQL
</commit_message>
<xml_diff>
--- a/utils/Preparação do ambiente.docx
+++ b/utils/Preparação do ambiente.docx
@@ -535,25 +535,21 @@
         <w:rPr>
           <w:rFonts w:ascii="Arial" w:hAnsi="Arial"/>
         </w:rPr>
-        <w:t xml:space="preserve">Criar </w:t>
-      </w:r>
-      <w:r>
-        <w:rPr>
-          <w:rFonts w:ascii="Arial" w:hAnsi="Arial"/>
-        </w:rPr>
-        <w:t>em um local apropriado em seu PC a pasta “Projeto”</w:t>
-      </w:r>
-    </w:p>
-    <w:p>
-      <w:pPr>
-        <w:pStyle w:val="Normal"/>
-        <w:jc w:val="both"/>
-        <w:rPr>
-          <w:rFonts w:ascii="Arial" w:hAnsi="Arial"/>
-        </w:rPr>
-      </w:pPr>
-      <w:r>
-        <w:rPr/>
+        <w:t>Criar em um local apropriado em seu PC a pasta “Projeto”</w:t>
+      </w:r>
+    </w:p>
+    <w:p>
+      <w:pPr>
+        <w:pStyle w:val="Normal"/>
+        <w:jc w:val="both"/>
+        <w:rPr>
+          <w:rFonts w:ascii="Arial" w:hAnsi="Arial"/>
+        </w:rPr>
+      </w:pPr>
+      <w:r>
+        <w:rPr>
+          <w:rFonts w:ascii="Arial" w:hAnsi="Arial"/>
+        </w:rPr>
       </w:r>
     </w:p>
     <w:p>
@@ -569,131 +565,390 @@
           <w:rFonts w:ascii="Arial" w:hAnsi="Arial"/>
           <w:u w:val="single"/>
         </w:rPr>
-        <w:t>A</w:t>
-      </w:r>
-      <w:r>
-        <w:rPr>
-          <w:rFonts w:ascii="Arial" w:hAnsi="Arial"/>
-          <w:u w:val="single"/>
-        </w:rPr>
-        <w:t>TENÇÃO O COMANDO EM VERMELHO NÃO É NECESSÁRIO CASO VOCÊ TENHA FEITO A CLONAGEM DO REPOSITÓRIO</w:t>
-      </w:r>
-    </w:p>
-    <w:p>
-      <w:pPr>
-        <w:pStyle w:val="Normal"/>
-        <w:jc w:val="both"/>
-        <w:rPr>
-          <w:rFonts w:ascii="Arial" w:hAnsi="Arial"/>
-        </w:rPr>
-      </w:pPr>
-      <w:r>
-        <w:rPr>
-          <w:rFonts w:ascii="Arial" w:hAnsi="Arial"/>
-        </w:rPr>
-      </w:r>
-    </w:p>
-    <w:p>
-      <w:pPr>
-        <w:pStyle w:val="Normal"/>
-        <w:jc w:val="both"/>
-        <w:rPr/>
-      </w:pPr>
-      <w:r>
-        <w:rPr>
-          <w:rFonts w:ascii="Arial" w:hAnsi="Arial"/>
-        </w:rPr>
-        <w:t>Criando projeto Rails</w:t>
-      </w:r>
-    </w:p>
-    <w:p>
-      <w:pPr>
-        <w:pStyle w:val="Normal"/>
-        <w:jc w:val="both"/>
-        <w:rPr>
-          <w:rFonts w:ascii="Arial" w:hAnsi="Arial"/>
-        </w:rPr>
-      </w:pPr>
-      <w:r>
-        <w:rPr>
-          <w:rFonts w:ascii="Arial" w:hAnsi="Arial"/>
-        </w:rPr>
-      </w:r>
-    </w:p>
-    <w:p>
-      <w:pPr>
-        <w:pStyle w:val="Normal"/>
-        <w:jc w:val="both"/>
-        <w:rPr>
+        <w:t>ATENÇÃO O COMANDO EM VERMELHO NÃO É NECESSÁRIO CASO VOCÊ TENHA FEITO A CLONAGEM DO REPOSITÓRIO</w:t>
+      </w:r>
+    </w:p>
+    <w:p>
+      <w:pPr>
+        <w:pStyle w:val="Normal"/>
+        <w:jc w:val="both"/>
+        <w:rPr>
+          <w:rFonts w:ascii="Arial" w:hAnsi="Arial"/>
+        </w:rPr>
+      </w:pPr>
+      <w:r>
+        <w:rPr>
+          <w:rFonts w:ascii="Arial" w:hAnsi="Arial"/>
+        </w:rPr>
+      </w:r>
+    </w:p>
+    <w:p>
+      <w:pPr>
+        <w:pStyle w:val="Normal"/>
+        <w:jc w:val="both"/>
+        <w:rPr/>
+      </w:pPr>
+      <w:r>
+        <w:rPr>
+          <w:rFonts w:ascii="Arial" w:hAnsi="Arial"/>
+        </w:rPr>
+        <w:t xml:space="preserve">Criando projeto Rails </w:t>
+      </w:r>
+      <w:r>
+        <w:rPr>
+          <w:rFonts w:ascii="Arial" w:hAnsi="Arial"/>
+        </w:rPr>
+        <w:t>com banco MySQL</w:t>
+      </w:r>
+    </w:p>
+    <w:p>
+      <w:pPr>
+        <w:pStyle w:val="Normal"/>
+        <w:jc w:val="both"/>
+        <w:rPr>
+          <w:rFonts w:ascii="Arial" w:hAnsi="Arial"/>
+        </w:rPr>
+      </w:pPr>
+      <w:r>
+        <w:rPr>
+          <w:rFonts w:ascii="Arial" w:hAnsi="Arial"/>
+        </w:rPr>
+      </w:r>
+    </w:p>
+    <w:p>
+      <w:pPr>
+        <w:pStyle w:val="Normal"/>
+        <w:jc w:val="both"/>
+        <w:rPr/>
+      </w:pPr>
+      <w:r>
+        <w:rPr>
+          <w:rFonts w:ascii="Arial" w:hAnsi="Arial"/>
           <w:color w:val="CE181E"/>
         </w:rPr>
-      </w:pPr>
+        <w:t xml:space="preserve">&gt;&gt; </w:t>
+      </w:r>
       <w:r>
         <w:rPr>
           <w:rFonts w:ascii="Arial" w:hAnsi="Arial"/>
           <w:color w:val="CE181E"/>
         </w:rPr>
-        <w:t>&gt;&gt; rails new NOME_DO_APP</w:t>
-      </w:r>
-    </w:p>
-    <w:p>
-      <w:pPr>
-        <w:pStyle w:val="Normal"/>
-        <w:jc w:val="both"/>
-        <w:rPr>
-          <w:rFonts w:ascii="Arial" w:hAnsi="Arial"/>
-        </w:rPr>
-      </w:pPr>
-      <w:r>
-        <w:rPr>
-          <w:rFonts w:ascii="Arial" w:hAnsi="Arial"/>
-        </w:rPr>
-      </w:r>
-    </w:p>
-    <w:p>
-      <w:pPr>
-        <w:pStyle w:val="Normal"/>
-        <w:jc w:val="both"/>
-        <w:rPr/>
-      </w:pPr>
-      <w:r>
-        <w:rPr>
-          <w:rFonts w:ascii="Arial" w:hAnsi="Arial"/>
-        </w:rPr>
-        <w:t xml:space="preserve">Rodando o projeto Rails, </w:t>
-      </w:r>
-      <w:r>
-        <w:rPr>
-          <w:rFonts w:ascii="Arial" w:hAnsi="Arial"/>
-        </w:rPr>
-        <w:t>estando na pasta “apps”, clonada do repositório</w:t>
-      </w:r>
-    </w:p>
-    <w:p>
-      <w:pPr>
-        <w:pStyle w:val="Normal"/>
-        <w:jc w:val="both"/>
-        <w:rPr>
-          <w:rFonts w:ascii="Arial" w:hAnsi="Arial"/>
-        </w:rPr>
-      </w:pPr>
-      <w:r>
-        <w:rPr>
-          <w:rFonts w:ascii="Arial" w:hAnsi="Arial"/>
-        </w:rPr>
-      </w:r>
-    </w:p>
-    <w:p>
-      <w:pPr>
-        <w:pStyle w:val="Normal"/>
-        <w:jc w:val="both"/>
-        <w:rPr/>
-      </w:pPr>
-      <w:r>
-        <w:rPr>
-          <w:rFonts w:ascii="Arial" w:hAnsi="Arial"/>
-        </w:rPr>
-        <w:t xml:space="preserve">&gt;&gt;rails s </w:t>
+        <w:t xml:space="preserve">rails new </w:t>
+      </w:r>
+      <w:r>
+        <w:rPr>
+          <w:rFonts w:ascii="Arial" w:hAnsi="Arial"/>
+          <w:color w:val="CE181E"/>
+        </w:rPr>
+        <w:t xml:space="preserve">NOME_DO_APP </w:t>
+      </w:r>
+      <w:r>
+        <w:rPr>
+          <w:rFonts w:ascii="Arial" w:hAnsi="Arial"/>
+          <w:color w:val="CE181E"/>
+        </w:rPr>
+        <w:t>-d mysql</w:t>
+      </w:r>
+    </w:p>
+    <w:p>
+      <w:pPr>
+        <w:pStyle w:val="Normal"/>
+        <w:jc w:val="both"/>
+        <w:rPr/>
+      </w:pPr>
+      <w:r>
+        <w:rPr>
+          <w:rFonts w:ascii="Arial" w:hAnsi="Arial"/>
+          <w:color w:val="CE181E"/>
+        </w:rPr>
+        <w:t>&gt;&gt; sudo apt-get install libmysqlclient-dev</w:t>
+      </w:r>
+    </w:p>
+    <w:p>
+      <w:pPr>
+        <w:pStyle w:val="Normal"/>
+        <w:jc w:val="both"/>
+        <w:rPr>
+          <w:rFonts w:ascii="Arial" w:hAnsi="Arial"/>
+          <w:color w:val="CE181E"/>
+        </w:rPr>
+      </w:pPr>
+      <w:r>
+        <w:rPr/>
+      </w:r>
+    </w:p>
+    <w:p>
+      <w:pPr>
+        <w:pStyle w:val="Normal"/>
+        <w:jc w:val="both"/>
+        <w:rPr/>
+      </w:pPr>
+      <w:r>
+        <w:rPr>
+          <w:rFonts w:ascii="Arial" w:hAnsi="Arial"/>
+        </w:rPr>
+        <w:t>Criando o banco de dados (RODAR SOMENTE SE FOR A PRIMEIRA VEZ)</w:t>
+      </w:r>
+    </w:p>
+    <w:p>
+      <w:pPr>
+        <w:pStyle w:val="Normal"/>
+        <w:jc w:val="both"/>
+        <w:rPr/>
+      </w:pPr>
+      <w:r>
+        <w:rPr>
+          <w:rFonts w:ascii="Arial" w:hAnsi="Arial"/>
+        </w:rPr>
+        <w:t>&gt;&gt; sudo apt install mysql-client-core-5.7</w:t>
+      </w:r>
+    </w:p>
+    <w:p>
+      <w:pPr>
+        <w:pStyle w:val="Normal"/>
+        <w:jc w:val="both"/>
+        <w:rPr/>
+      </w:pPr>
+      <w:r>
+        <w:rPr>
+          <w:rFonts w:ascii="Arial" w:hAnsi="Arial"/>
+        </w:rPr>
+        <w:t>&gt;&gt; sudo apt-get install mysql-server</w:t>
+      </w:r>
+    </w:p>
+    <w:p>
+      <w:pPr>
+        <w:pStyle w:val="Normal"/>
+        <w:jc w:val="both"/>
+        <w:rPr/>
+      </w:pPr>
+      <w:r>
+        <w:rPr>
+          <w:rFonts w:ascii="Arial" w:hAnsi="Arial"/>
+        </w:rPr>
+        <w:t>&gt;&gt; mysql -u root -p</w:t>
+      </w:r>
+    </w:p>
+    <w:p>
+      <w:pPr>
+        <w:pStyle w:val="Normal"/>
+        <w:jc w:val="both"/>
+        <w:rPr/>
+      </w:pPr>
+      <w:r>
+        <w:rPr>
+          <w:rFonts w:ascii="Arial" w:hAnsi="Arial"/>
+        </w:rPr>
+        <w:t>Colocar a senha do sudo do Ubuntu</w:t>
+      </w:r>
+    </w:p>
+    <w:p>
+      <w:pPr>
+        <w:pStyle w:val="Normal"/>
+        <w:jc w:val="both"/>
+        <w:rPr/>
+      </w:pPr>
+      <w:r>
+        <w:rPr>
+          <w:rFonts w:ascii="Arial" w:hAnsi="Arial"/>
+        </w:rPr>
+        <w:t>&gt;&gt; CREATE DATABASE app_development;</w:t>
+      </w:r>
+    </w:p>
+    <w:p>
+      <w:pPr>
+        <w:pStyle w:val="Normal"/>
+        <w:jc w:val="both"/>
+        <w:rPr/>
+      </w:pPr>
+      <w:r>
+        <w:rPr>
+          <w:rFonts w:ascii="Arial" w:hAnsi="Arial"/>
+        </w:rPr>
+        <w:t>&gt;&gt; CREATE DATABASE app_test;</w:t>
+      </w:r>
+    </w:p>
+    <w:p>
+      <w:pPr>
+        <w:pStyle w:val="Normal"/>
+        <w:jc w:val="both"/>
+        <w:rPr/>
+      </w:pPr>
+      <w:r>
+        <w:rPr>
+          <w:rFonts w:ascii="Arial" w:hAnsi="Arial"/>
+        </w:rPr>
+        <w:t xml:space="preserve">&gt;&gt; GRANT ALL PRIVILEGES ON app_development.* TO 'rails.user'@'localhost' IDENTIFIED BY </w:t>
+      </w:r>
+      <w:hyperlink r:id="rId2">
+        <w:r>
+          <w:rPr>
+            <w:rStyle w:val="LinkdaInternet"/>
+            <w:rFonts w:ascii="Arial" w:hAnsi="Arial"/>
+          </w:rPr>
+          <w:t>'Rails@123</w:t>
+        </w:r>
+      </w:hyperlink>
+      <w:r>
+        <w:rPr>
+          <w:rFonts w:ascii="Arial" w:hAnsi="Arial"/>
+        </w:rPr>
+        <w:t>';</w:t>
+      </w:r>
+    </w:p>
+    <w:p>
+      <w:pPr>
+        <w:pStyle w:val="Normal"/>
+        <w:jc w:val="both"/>
+        <w:rPr/>
+      </w:pPr>
+      <w:r>
+        <w:rPr>
+          <w:rFonts w:ascii="Arial" w:hAnsi="Arial"/>
+        </w:rPr>
+        <w:t xml:space="preserve">&gt;&gt; GRANT ALL PRIVILEGES ON nome_da_aplicacao_test.* TO 'rails.user'@'localhost' IDENTIFIED BY </w:t>
+      </w:r>
+      <w:hyperlink r:id="rId3">
+        <w:r>
+          <w:rPr>
+            <w:rStyle w:val="LinkdaInternet"/>
+            <w:rFonts w:ascii="Arial" w:hAnsi="Arial"/>
+          </w:rPr>
+          <w:t>'Rails@123</w:t>
+        </w:r>
+      </w:hyperlink>
+      <w:r>
+        <w:rPr>
+          <w:rFonts w:ascii="Arial" w:hAnsi="Arial"/>
+        </w:rPr>
+        <w:t>';</w:t>
+      </w:r>
+    </w:p>
+    <w:p>
+      <w:pPr>
+        <w:pStyle w:val="Normal"/>
+        <w:jc w:val="both"/>
+        <w:rPr/>
+      </w:pPr>
+      <w:r>
+        <w:rPr>
+          <w:rFonts w:ascii="Arial" w:hAnsi="Arial"/>
+        </w:rPr>
+        <w:t xml:space="preserve">rails.user → usuário e  </w:t>
+      </w:r>
+      <w:hyperlink r:id="rId4">
+        <w:r>
+          <w:rPr>
+            <w:rStyle w:val="LinkdaInternet"/>
+            <w:rFonts w:ascii="Arial" w:hAnsi="Arial"/>
+          </w:rPr>
+          <w:t>Rails@123</w:t>
+        </w:r>
+      </w:hyperlink>
+      <w:hyperlink r:id="rId5">
+        <w:r>
+          <w:rPr>
+            <w:rFonts w:ascii="Arial" w:hAnsi="Arial"/>
+          </w:rPr>
+          <w:t xml:space="preserve"> → senha</w:t>
+        </w:r>
+      </w:hyperlink>
+    </w:p>
+    <w:p>
+      <w:pPr>
+        <w:pStyle w:val="Normal"/>
+        <w:jc w:val="both"/>
+        <w:rPr>
+          <w:rFonts w:ascii="Arial" w:hAnsi="Arial"/>
+        </w:rPr>
+      </w:pPr>
+      <w:r>
+        <w:rPr/>
+      </w:r>
+    </w:p>
+    <w:p>
+      <w:pPr>
+        <w:pStyle w:val="Normal"/>
+        <w:jc w:val="both"/>
+        <w:rPr/>
+      </w:pPr>
+      <w:r>
+        <w:rPr>
+          <w:rFonts w:ascii="Arial" w:hAnsi="Arial"/>
+        </w:rPr>
+        <w:t xml:space="preserve">Pressionar </w:t>
+      </w:r>
+      <w:r>
+        <w:rPr>
+          <w:rFonts w:ascii="Arial" w:hAnsi="Arial"/>
+        </w:rPr>
+        <w:t>ctrl</w:t>
+      </w:r>
+      <w:r>
+        <w:rPr>
+          <w:rFonts w:ascii="Arial" w:hAnsi="Arial"/>
+        </w:rPr>
+        <w:t xml:space="preserve"> + </w:t>
+      </w:r>
+      <w:r>
+        <w:rPr>
+          <w:rFonts w:ascii="Arial" w:hAnsi="Arial"/>
+        </w:rPr>
+        <w:t>d</w:t>
+      </w:r>
+    </w:p>
+    <w:p>
+      <w:pPr>
+        <w:pStyle w:val="Normal"/>
+        <w:jc w:val="both"/>
+        <w:rPr>
+          <w:rFonts w:ascii="Arial" w:hAnsi="Arial"/>
+        </w:rPr>
+      </w:pPr>
+      <w:r>
+        <w:rPr>
+          <w:rFonts w:ascii="Arial" w:hAnsi="Arial"/>
+        </w:rPr>
+      </w:r>
+    </w:p>
+    <w:p>
+      <w:pPr>
+        <w:pStyle w:val="Normal"/>
+        <w:jc w:val="both"/>
+        <w:rPr/>
+      </w:pPr>
+      <w:r>
+        <w:rPr>
+          <w:rFonts w:ascii="Arial" w:hAnsi="Arial"/>
+        </w:rPr>
+        <w:t>Rodando o projeto Rails, estando na pasta “apps”, clonada do repositório</w:t>
+      </w:r>
+    </w:p>
+    <w:p>
+      <w:pPr>
+        <w:pStyle w:val="Normal"/>
+        <w:jc w:val="both"/>
+        <w:rPr>
+          <w:rFonts w:ascii="Arial" w:hAnsi="Arial"/>
+        </w:rPr>
+      </w:pPr>
+      <w:r>
+        <w:rPr>
+          <w:rFonts w:ascii="Arial" w:hAnsi="Arial"/>
+        </w:rPr>
+      </w:r>
+    </w:p>
+    <w:p>
+      <w:pPr>
+        <w:pStyle w:val="Normal"/>
+        <w:jc w:val="both"/>
+        <w:rPr/>
+      </w:pPr>
+      <w:r>
+        <w:rPr>
+          <w:rFonts w:ascii="Arial" w:hAnsi="Arial"/>
+        </w:rPr>
+        <w:t xml:space="preserve">&gt;&gt; rails s </w:t>
       </w:r>
     </w:p>
     <w:p>
@@ -729,6 +984,7 @@
       <w:rPr>
         <w:rFonts w:ascii="Liberation Serif" w:hAnsi="Liberation Serif" w:eastAsia="Noto Sans CJK SC Regular" w:cs="Lohit Devanagari"/>
         <w:kern w:val="2"/>
+        <w:sz w:val="20"/>
         <w:szCs w:val="24"/>
         <w:lang w:val="pt-BR" w:eastAsia="zh-CN" w:bidi="hi-IN"/>
       </w:rPr>
@@ -760,6 +1016,14 @@
       <w:color w:val="000080"/>
       <w:u w:val="single"/>
       <w:lang w:val="zxx" w:eastAsia="zxx" w:bidi="zxx"/>
+    </w:rPr>
+  </w:style>
+  <w:style w:type="character" w:styleId="Nfaseforte">
+    <w:name w:val="Ênfase forte"/>
+    <w:qFormat/>
+    <w:rPr>
+      <w:b/>
+      <w:bCs/>
     </w:rPr>
   </w:style>
   <w:style w:type="paragraph" w:styleId="Ttulo">

</xml_diff>